<commit_message>
hist worksheet chapter 17 completed
</commit_message>
<xml_diff>
--- a/2.1-HIST-1302.005/Worksheets/HIST1302.Worksheet I.2019.docx
+++ b/2.1-HIST-1302.005/Worksheets/HIST1302.Worksheet I.2019.docx
@@ -373,10 +373,7 @@
         <w:spacing w:after="0" w:line="240" w:lineRule="auto"/>
       </w:pPr>
       <w:r>
-        <w:t>S</w:t>
-      </w:r>
-      <w:r>
-        <w:t>harecropping</w:t>
+        <w:t>Sharecropping</w:t>
       </w:r>
     </w:p>
     <w:p>
@@ -1057,617 +1054,1260 @@
         <w:spacing w:after="0" w:line="240" w:lineRule="auto"/>
       </w:pPr>
       <w:r>
-        <w:t>Allowed corporations to control producti</w:t>
+        <w:t>Allowed corporations to control production through:</w:t>
+      </w:r>
+    </w:p>
+    <w:p>
+      <w:pPr>
+        <w:pStyle w:val="ListParagraph"/>
+        <w:numPr>
+          <w:ilvl w:val="2"/>
+          <w:numId w:val="10"/>
+        </w:numPr>
+        <w:spacing w:after="0" w:line="240" w:lineRule="auto"/>
+      </w:pPr>
+      <w:r>
+        <w:t>Harvesting raw materials</w:t>
+      </w:r>
+    </w:p>
+    <w:p>
+      <w:pPr>
+        <w:pStyle w:val="ListParagraph"/>
+        <w:numPr>
+          <w:ilvl w:val="2"/>
+          <w:numId w:val="10"/>
+        </w:numPr>
+        <w:spacing w:after="0" w:line="240" w:lineRule="auto"/>
+      </w:pPr>
+      <w:r>
+        <w:t>All the way up to the sale of finished products</w:t>
+      </w:r>
+    </w:p>
+    <w:p>
+      <w:pPr>
+        <w:pStyle w:val="ListParagraph"/>
+        <w:numPr>
+          <w:ilvl w:val="0"/>
+          <w:numId w:val="10"/>
+        </w:numPr>
+        <w:spacing w:after="0" w:line="240" w:lineRule="auto"/>
+      </w:pPr>
+      <w:r>
+        <w:t>Frederick W. Taylor</w:t>
+      </w:r>
+    </w:p>
+    <w:p>
+      <w:pPr>
+        <w:pStyle w:val="ListParagraph"/>
+        <w:numPr>
+          <w:ilvl w:val="0"/>
+          <w:numId w:val="10"/>
+        </w:numPr>
+        <w:spacing w:after="0" w:line="240" w:lineRule="auto"/>
+      </w:pPr>
+      <w:r>
+        <w:t>New Immigration</w:t>
+      </w:r>
+    </w:p>
+    <w:p>
+      <w:pPr>
+        <w:pStyle w:val="ListParagraph"/>
+        <w:numPr>
+          <w:ilvl w:val="0"/>
+          <w:numId w:val="10"/>
+        </w:numPr>
+        <w:spacing w:after="0" w:line="240" w:lineRule="auto"/>
+      </w:pPr>
+      <w:r>
+        <w:t>Chinese Exclusion Act</w:t>
+      </w:r>
+    </w:p>
+    <w:p>
+      <w:pPr>
+        <w:pStyle w:val="ListParagraph"/>
+        <w:numPr>
+          <w:ilvl w:val="1"/>
+          <w:numId w:val="10"/>
+        </w:numPr>
+        <w:spacing w:after="0" w:line="240" w:lineRule="auto"/>
+      </w:pPr>
+      <w:r>
+        <w:t>Native born workers and European immigrants, agitated that Chinese workers might take their jobs and wage work</w:t>
+      </w:r>
+    </w:p>
+    <w:p>
+      <w:pPr>
+        <w:pStyle w:val="ListParagraph"/>
+        <w:numPr>
+          <w:ilvl w:val="1"/>
+          <w:numId w:val="10"/>
+        </w:numPr>
+        <w:spacing w:after="0" w:line="240" w:lineRule="auto"/>
+      </w:pPr>
+      <w:r>
+        <w:t>18</w:t>
+      </w:r>
+      <w:r>
+        <w:t>82-1943</w:t>
+      </w:r>
+    </w:p>
+    <w:p>
+      <w:pPr>
+        <w:pStyle w:val="ListParagraph"/>
+        <w:numPr>
+          <w:ilvl w:val="1"/>
+          <w:numId w:val="10"/>
+        </w:numPr>
+        <w:spacing w:after="0" w:line="240" w:lineRule="auto"/>
+      </w:pPr>
+      <w:r>
+        <w:t>United States</w:t>
+      </w:r>
+      <w:r>
+        <w:t xml:space="preserve"> congress barred Chinese immigrant</w:t>
+      </w:r>
+      <w:r>
+        <w:t xml:space="preserve"> laborers from entering the US</w:t>
+      </w:r>
+    </w:p>
+    <w:p>
+      <w:pPr>
+        <w:pStyle w:val="ListParagraph"/>
+        <w:numPr>
+          <w:ilvl w:val="1"/>
+          <w:numId w:val="10"/>
+        </w:numPr>
+        <w:spacing w:after="0" w:line="240" w:lineRule="auto"/>
+      </w:pPr>
+      <w:r>
+        <w:t>Congress gave the courts sweeping new powers to enforce</w:t>
+      </w:r>
+    </w:p>
+    <w:p>
+      <w:pPr>
+        <w:pStyle w:val="ListParagraph"/>
+        <w:numPr>
+          <w:ilvl w:val="2"/>
+          <w:numId w:val="10"/>
+        </w:numPr>
+        <w:spacing w:after="0" w:line="240" w:lineRule="auto"/>
+      </w:pPr>
+      <w:r>
+        <w:t>Chinese were the first illegal immigrants of America</w:t>
+      </w:r>
+    </w:p>
+    <w:p>
+      <w:pPr>
+        <w:pStyle w:val="ListParagraph"/>
+        <w:numPr>
+          <w:ilvl w:val="0"/>
+          <w:numId w:val="10"/>
+        </w:numPr>
+        <w:spacing w:after="0" w:line="240" w:lineRule="auto"/>
+      </w:pPr>
+      <w:r>
+        <w:t>Great Railroad Strike of 1877</w:t>
+      </w:r>
+    </w:p>
+    <w:p>
+      <w:pPr>
+        <w:pStyle w:val="ListParagraph"/>
+        <w:numPr>
+          <w:ilvl w:val="1"/>
+          <w:numId w:val="10"/>
+        </w:numPr>
+        <w:spacing w:after="0" w:line="240" w:lineRule="auto"/>
+      </w:pPr>
+      <w:r>
+        <w:t>Protest of large wage cuts that started in 1873</w:t>
+      </w:r>
+    </w:p>
+    <w:p>
+      <w:pPr>
+        <w:pStyle w:val="ListParagraph"/>
+        <w:numPr>
+          <w:ilvl w:val="1"/>
+          <w:numId w:val="10"/>
+        </w:numPr>
+        <w:spacing w:after="0" w:line="240" w:lineRule="auto"/>
+      </w:pPr>
+      <w:r>
+        <w:t>Thousands of workers walked off the job</w:t>
+      </w:r>
+    </w:p>
+    <w:p>
+      <w:pPr>
+        <w:pStyle w:val="ListParagraph"/>
+        <w:numPr>
+          <w:ilvl w:val="1"/>
+          <w:numId w:val="10"/>
+        </w:numPr>
+        <w:spacing w:after="0" w:line="240" w:lineRule="auto"/>
+      </w:pPr>
+      <w:r>
+        <w:t>Injustice of railroads and fire created by sparks from locomotives</w:t>
+      </w:r>
+    </w:p>
+    <w:p>
+      <w:pPr>
+        <w:pStyle w:val="ListParagraph"/>
+        <w:numPr>
+          <w:ilvl w:val="1"/>
+          <w:numId w:val="10"/>
+        </w:numPr>
+        <w:spacing w:after="0" w:line="240" w:lineRule="auto"/>
+      </w:pPr>
+      <w:r>
+        <w:lastRenderedPageBreak/>
+        <w:t>Left 50+ people dead as caused 40 million worth of damage</w:t>
+      </w:r>
+    </w:p>
+    <w:p>
+      <w:pPr>
+        <w:pStyle w:val="ListParagraph"/>
+        <w:numPr>
+          <w:ilvl w:val="1"/>
+          <w:numId w:val="10"/>
+        </w:numPr>
+        <w:spacing w:after="0" w:line="240" w:lineRule="auto"/>
+      </w:pPr>
+      <w:r>
+        <w:t>US government created the National Guard</w:t>
+      </w:r>
+    </w:p>
+    <w:p>
+      <w:pPr>
+        <w:pStyle w:val="ListParagraph"/>
+        <w:numPr>
+          <w:ilvl w:val="0"/>
+          <w:numId w:val="10"/>
+        </w:numPr>
+        <w:spacing w:after="0" w:line="240" w:lineRule="auto"/>
+      </w:pPr>
+      <w:r>
+        <w:t>Henry George – Progress &amp; Poverty</w:t>
+      </w:r>
+    </w:p>
+    <w:p>
+      <w:pPr>
+        <w:pStyle w:val="ListParagraph"/>
+        <w:numPr>
+          <w:ilvl w:val="1"/>
+          <w:numId w:val="10"/>
+        </w:numPr>
+        <w:spacing w:after="0" w:line="240" w:lineRule="auto"/>
+      </w:pPr>
+      <w:r>
+        <w:t>Warning that we were too optimistic about railroads and manufacturing</w:t>
+      </w:r>
+    </w:p>
+    <w:p>
+      <w:pPr>
+        <w:pStyle w:val="ListParagraph"/>
+        <w:numPr>
+          <w:ilvl w:val="1"/>
+          <w:numId w:val="10"/>
+        </w:numPr>
+        <w:spacing w:after="0" w:line="240" w:lineRule="auto"/>
+      </w:pPr>
+      <w:r>
+        <w:t>George believed the emerging in</w:t>
+      </w:r>
+      <w:r>
+        <w:t>du</w:t>
+      </w:r>
+      <w:r>
+        <w:t>strial order meant permanent poverty</w:t>
+      </w:r>
+    </w:p>
+    <w:p>
+      <w:pPr>
+        <w:pStyle w:val="ListParagraph"/>
+        <w:numPr>
+          <w:ilvl w:val="1"/>
+          <w:numId w:val="10"/>
+        </w:numPr>
+        <w:spacing w:after="0" w:line="240" w:lineRule="auto"/>
+      </w:pPr>
+      <w:r>
+        <w:t>Proposed a single tax on landholdings, that did not get support</w:t>
+      </w:r>
+    </w:p>
+    <w:p>
+      <w:pPr>
+        <w:pStyle w:val="ListParagraph"/>
+        <w:numPr>
+          <w:ilvl w:val="1"/>
+          <w:numId w:val="10"/>
+        </w:numPr>
+        <w:spacing w:after="0" w:line="240" w:lineRule="auto"/>
+      </w:pPr>
+      <w:r>
+        <w:t>His ideas did start radical movements for economic reform</w:t>
+      </w:r>
+    </w:p>
+    <w:p>
+      <w:pPr>
+        <w:pStyle w:val="ListParagraph"/>
+        <w:numPr>
+          <w:ilvl w:val="0"/>
+          <w:numId w:val="10"/>
+        </w:numPr>
+        <w:spacing w:after="0" w:line="240" w:lineRule="auto"/>
+      </w:pPr>
+      <w:r>
+        <w:t>Knights of Labor</w:t>
+      </w:r>
+    </w:p>
+    <w:p>
+      <w:pPr>
+        <w:pStyle w:val="ListParagraph"/>
+        <w:numPr>
+          <w:ilvl w:val="1"/>
+          <w:numId w:val="10"/>
+        </w:numPr>
+        <w:spacing w:after="0" w:line="240" w:lineRule="auto"/>
+      </w:pPr>
+      <w:r>
+        <w:t>Mid 18</w:t>
+      </w:r>
+      <w:r>
+        <w:t>69</w:t>
+      </w:r>
+    </w:p>
+    <w:p>
+      <w:pPr>
+        <w:pStyle w:val="ListParagraph"/>
+        <w:numPr>
+          <w:ilvl w:val="1"/>
+          <w:numId w:val="10"/>
+        </w:numPr>
+        <w:spacing w:after="0" w:line="240" w:lineRule="auto"/>
+      </w:pPr>
+      <w:r>
+        <w:t>Secrete society of garment workers</w:t>
+      </w:r>
+    </w:p>
+    <w:p>
+      <w:pPr>
+        <w:pStyle w:val="ListParagraph"/>
+        <w:numPr>
+          <w:ilvl w:val="1"/>
+          <w:numId w:val="10"/>
+        </w:numPr>
+        <w:spacing w:after="0" w:line="240" w:lineRule="auto"/>
+      </w:pPr>
+      <w:r>
+        <w:t>Believed ordinary people needed control over enterprises in which they worked</w:t>
+      </w:r>
+    </w:p>
+    <w:p>
+      <w:pPr>
+        <w:pStyle w:val="ListParagraph"/>
+        <w:numPr>
+          <w:ilvl w:val="1"/>
+          <w:numId w:val="10"/>
+        </w:numPr>
+        <w:spacing w:after="0" w:line="240" w:lineRule="auto"/>
+      </w:pPr>
+      <w:r>
+        <w:t>Proposed to setup new shops, owned by employees</w:t>
+      </w:r>
+    </w:p>
+    <w:p>
+      <w:pPr>
+        <w:pStyle w:val="ListParagraph"/>
+        <w:numPr>
+          <w:ilvl w:val="1"/>
+          <w:numId w:val="10"/>
+        </w:numPr>
+        <w:spacing w:after="0" w:line="240" w:lineRule="auto"/>
+      </w:pPr>
+      <w:r>
+        <w:t>Cooperative commonwealth</w:t>
+      </w:r>
+    </w:p>
+    <w:p>
+      <w:pPr>
+        <w:pStyle w:val="ListParagraph"/>
+        <w:numPr>
+          <w:ilvl w:val="1"/>
+          <w:numId w:val="10"/>
+        </w:numPr>
+        <w:spacing w:after="0" w:line="240" w:lineRule="auto"/>
+      </w:pPr>
+      <w:r>
+        <w:t>Excluded Chinese immigrants</w:t>
+      </w:r>
+    </w:p>
+    <w:p>
+      <w:pPr>
+        <w:pStyle w:val="ListParagraph"/>
+        <w:numPr>
+          <w:ilvl w:val="1"/>
+          <w:numId w:val="10"/>
+        </w:numPr>
+        <w:spacing w:after="0" w:line="240" w:lineRule="auto"/>
+      </w:pPr>
+      <w:r>
+        <w:t>Demanded: checks on wealth accumulation, workplace safety laws, prohibition of child labor</w:t>
+      </w:r>
+      <w:r>
+        <w:t>, federal tax on highest income, public ownership of utilities, government recognition of workers right to organize.</w:t>
+      </w:r>
+    </w:p>
+    <w:p>
+      <w:pPr>
+        <w:pStyle w:val="ListParagraph"/>
+        <w:numPr>
+          <w:ilvl w:val="1"/>
+          <w:numId w:val="10"/>
+        </w:numPr>
+        <w:spacing w:after="0" w:line="240" w:lineRule="auto"/>
+      </w:pPr>
+      <w:r>
+        <w:t xml:space="preserve">Personal responsibility and </w:t>
+      </w:r>
+      <w:proofErr w:type="spellStart"/>
+      <w:r>
+        <w:t>self discipline</w:t>
+      </w:r>
+      <w:proofErr w:type="spellEnd"/>
+      <w:r>
+        <w:t>.</w:t>
+      </w:r>
+    </w:p>
+    <w:p>
+      <w:pPr>
+        <w:pStyle w:val="ListParagraph"/>
+        <w:numPr>
+          <w:ilvl w:val="1"/>
+          <w:numId w:val="10"/>
+        </w:numPr>
+        <w:spacing w:after="0" w:line="240" w:lineRule="auto"/>
+      </w:pPr>
+      <w:r>
+        <w:t>1885 southwest railroad strike, workers walked off and immediately called the Knights and joined their cause</w:t>
+      </w:r>
+    </w:p>
+    <w:p>
+      <w:pPr>
+        <w:pStyle w:val="ListParagraph"/>
+        <w:numPr>
+          <w:ilvl w:val="1"/>
+          <w:numId w:val="10"/>
+        </w:numPr>
+        <w:spacing w:after="0" w:line="240" w:lineRule="auto"/>
+      </w:pPr>
+      <w:r>
+        <w:t xml:space="preserve">By 1886 membership reached 750,000 </w:t>
+      </w:r>
+      <w:proofErr w:type="gramStart"/>
+      <w:r>
+        <w:t>due</w:t>
+      </w:r>
+      <w:proofErr w:type="gramEnd"/>
+      <w:r>
+        <w:t xml:space="preserve"> to increased popularity from that strike</w:t>
+      </w:r>
+    </w:p>
+    <w:p>
+      <w:pPr>
+        <w:pStyle w:val="ListParagraph"/>
+        <w:numPr>
+          <w:ilvl w:val="1"/>
+          <w:numId w:val="10"/>
+        </w:numPr>
+        <w:spacing w:after="0" w:line="240" w:lineRule="auto"/>
+      </w:pPr>
+      <w:r>
+        <w:t>Included unskilled wage workers, women and African Americans</w:t>
+      </w:r>
+    </w:p>
+    <w:p>
+      <w:pPr>
+        <w:pStyle w:val="ListParagraph"/>
+        <w:numPr>
+          <w:ilvl w:val="1"/>
+          <w:numId w:val="10"/>
+        </w:numPr>
+        <w:spacing w:after="0" w:line="240" w:lineRule="auto"/>
+      </w:pPr>
+      <w:r>
+        <w:t>1886 protest of McCormick reaper works, lead to a strike with police, that left 4 dead</w:t>
+      </w:r>
+    </w:p>
+    <w:p>
+      <w:pPr>
+        <w:pStyle w:val="ListParagraph"/>
+        <w:numPr>
+          <w:ilvl w:val="0"/>
+          <w:numId w:val="10"/>
+        </w:numPr>
+        <w:spacing w:after="0" w:line="240" w:lineRule="auto"/>
+      </w:pPr>
+      <w:r>
+        <w:t>Granger Laws</w:t>
+      </w:r>
+    </w:p>
+    <w:p>
+      <w:pPr>
+        <w:pStyle w:val="ListParagraph"/>
+        <w:numPr>
+          <w:ilvl w:val="1"/>
+          <w:numId w:val="10"/>
+        </w:numPr>
+        <w:spacing w:after="0" w:line="240" w:lineRule="auto"/>
+      </w:pPr>
+      <w:r>
+        <w:t>Railroad commissions to supervise railroad rates and policies</w:t>
+      </w:r>
+    </w:p>
+    <w:p>
+      <w:pPr>
+        <w:pStyle w:val="ListParagraph"/>
+        <w:numPr>
+          <w:ilvl w:val="1"/>
+          <w:numId w:val="10"/>
+        </w:numPr>
+        <w:spacing w:after="0" w:line="240" w:lineRule="auto"/>
+      </w:pPr>
+      <w:r>
+        <w:t>Starting point for regulatory efforts on big business</w:t>
+      </w:r>
+    </w:p>
+    <w:p>
+      <w:pPr>
+        <w:pStyle w:val="ListParagraph"/>
+        <w:numPr>
+          <w:ilvl w:val="1"/>
+          <w:numId w:val="10"/>
+        </w:numPr>
+        <w:spacing w:after="0" w:line="240" w:lineRule="auto"/>
+      </w:pPr>
+      <w:r>
+        <w:t xml:space="preserve">US </w:t>
+      </w:r>
+      <w:r>
+        <w:t>Midwest</w:t>
+      </w:r>
+    </w:p>
+    <w:p>
+      <w:pPr>
+        <w:pStyle w:val="ListParagraph"/>
+        <w:numPr>
+          <w:ilvl w:val="0"/>
+          <w:numId w:val="10"/>
+        </w:numPr>
+        <w:spacing w:after="0" w:line="240" w:lineRule="auto"/>
+      </w:pPr>
+      <w:r>
+        <w:t>Haymarket Square</w:t>
+      </w:r>
+    </w:p>
+    <w:p>
+      <w:pPr>
+        <w:pStyle w:val="ListParagraph"/>
+        <w:numPr>
+          <w:ilvl w:val="1"/>
+          <w:numId w:val="10"/>
+        </w:numPr>
+        <w:spacing w:after="0" w:line="240" w:lineRule="auto"/>
+      </w:pPr>
+      <w:r>
+        <w:t>Police tried to disperse a protest</w:t>
+      </w:r>
+    </w:p>
+    <w:p>
+      <w:pPr>
+        <w:pStyle w:val="ListParagraph"/>
+        <w:numPr>
+          <w:ilvl w:val="1"/>
+          <w:numId w:val="10"/>
+        </w:numPr>
+        <w:spacing w:after="0" w:line="240" w:lineRule="auto"/>
+      </w:pPr>
+      <w:r>
+        <w:t>Someone threw a bomb that killed several police</w:t>
+      </w:r>
+    </w:p>
+    <w:p>
+      <w:pPr>
+        <w:pStyle w:val="ListParagraph"/>
+        <w:numPr>
+          <w:ilvl w:val="1"/>
+          <w:numId w:val="10"/>
+        </w:numPr>
+        <w:spacing w:after="0" w:line="240" w:lineRule="auto"/>
+      </w:pPr>
+      <w:r>
+        <w:t>Police shot guns</w:t>
+      </w:r>
+    </w:p>
+    <w:p>
+      <w:pPr>
+        <w:pStyle w:val="ListParagraph"/>
+        <w:numPr>
+          <w:ilvl w:val="1"/>
+          <w:numId w:val="10"/>
+        </w:numPr>
+        <w:spacing w:after="0" w:line="240" w:lineRule="auto"/>
+      </w:pPr>
+      <w:r>
+        <w:t>8 anarchists found guilty, 4 were hanged</w:t>
+      </w:r>
+    </w:p>
+    <w:p>
+      <w:pPr>
+        <w:pStyle w:val="ListParagraph"/>
+        <w:numPr>
+          <w:ilvl w:val="1"/>
+          <w:numId w:val="10"/>
+        </w:numPr>
+        <w:spacing w:after="0" w:line="240" w:lineRule="auto"/>
+      </w:pPr>
+      <w:r>
+        <w:t>Profoundly damaged American labor movement</w:t>
+      </w:r>
+    </w:p>
+    <w:p>
+      <w:pPr>
+        <w:pStyle w:val="ListParagraph"/>
+        <w:numPr>
+          <w:ilvl w:val="1"/>
+          <w:numId w:val="10"/>
+        </w:numPr>
+        <w:spacing w:after="0" w:line="240" w:lineRule="auto"/>
+      </w:pPr>
+      <w:r>
+        <w:t>Contributed to Knights downfall</w:t>
+      </w:r>
+    </w:p>
+    <w:p>
+      <w:pPr>
+        <w:pStyle w:val="ListParagraph"/>
+        <w:numPr>
+          <w:ilvl w:val="0"/>
+          <w:numId w:val="10"/>
+        </w:numPr>
+        <w:spacing w:after="0" w:line="240" w:lineRule="auto"/>
+      </w:pPr>
+      <w:r>
+        <w:t>Farmers’ Alliances</w:t>
+      </w:r>
+    </w:p>
+    <w:p>
+      <w:pPr>
+        <w:pStyle w:val="ListParagraph"/>
+        <w:numPr>
+          <w:ilvl w:val="1"/>
+          <w:numId w:val="10"/>
+        </w:numPr>
+        <w:spacing w:after="0" w:line="240" w:lineRule="auto"/>
+      </w:pPr>
+      <w:r>
+        <w:t>Found n 1870s</w:t>
+      </w:r>
+    </w:p>
+    <w:p>
+      <w:pPr>
+        <w:pStyle w:val="ListParagraph"/>
+        <w:numPr>
+          <w:ilvl w:val="1"/>
+          <w:numId w:val="10"/>
+        </w:numPr>
+        <w:spacing w:after="0" w:line="240" w:lineRule="auto"/>
+      </w:pPr>
+      <w:r>
+        <w:t>Wanted cooperative stores and exchanges to cut out middlemen</w:t>
+      </w:r>
+    </w:p>
+    <w:p>
+      <w:pPr>
+        <w:pStyle w:val="ListParagraph"/>
+        <w:numPr>
+          <w:ilvl w:val="1"/>
+          <w:numId w:val="10"/>
+        </w:numPr>
+        <w:spacing w:after="0" w:line="240" w:lineRule="auto"/>
+      </w:pPr>
+      <w:r>
+        <w:t>Farmers would buy product in bulk at wholesale product instead</w:t>
+      </w:r>
+    </w:p>
+    <w:p>
+      <w:pPr>
+        <w:pStyle w:val="ListParagraph"/>
+        <w:numPr>
+          <w:ilvl w:val="1"/>
+          <w:numId w:val="10"/>
+        </w:numPr>
+        <w:spacing w:after="0" w:line="240" w:lineRule="auto"/>
+      </w:pPr>
+      <w:r>
+        <w:t>Brought about the Hatch act from Grover Cleveland</w:t>
+      </w:r>
+    </w:p>
+    <w:p>
+      <w:pPr>
+        <w:pStyle w:val="ListParagraph"/>
+        <w:numPr>
+          <w:ilvl w:val="0"/>
+          <w:numId w:val="10"/>
+        </w:numPr>
+        <w:spacing w:after="0" w:line="240" w:lineRule="auto"/>
+      </w:pPr>
+      <w:r>
+        <w:t>Interstate Commerce Act</w:t>
+      </w:r>
+    </w:p>
+    <w:p>
+      <w:pPr>
+        <w:pStyle w:val="ListParagraph"/>
+        <w:numPr>
+          <w:ilvl w:val="1"/>
+          <w:numId w:val="10"/>
+        </w:numPr>
+        <w:spacing w:after="0" w:line="240" w:lineRule="auto"/>
+      </w:pPr>
+      <w:r>
+        <w:t>Counter acted Wabash v Illinois</w:t>
+      </w:r>
+    </w:p>
+    <w:p>
+      <w:pPr>
+        <w:pStyle w:val="ListParagraph"/>
+        <w:numPr>
+          <w:ilvl w:val="1"/>
+          <w:numId w:val="10"/>
+        </w:numPr>
+        <w:spacing w:after="0" w:line="240" w:lineRule="auto"/>
+      </w:pPr>
+      <w:r>
+        <w:t>Created the Interstate Commerce Commission (ICC)</w:t>
+      </w:r>
+    </w:p>
+    <w:p>
+      <w:pPr>
+        <w:pStyle w:val="ListParagraph"/>
+        <w:numPr>
+          <w:ilvl w:val="1"/>
+          <w:numId w:val="10"/>
+        </w:numPr>
+        <w:spacing w:after="0" w:line="240" w:lineRule="auto"/>
+      </w:pPr>
+      <w:r>
+        <w:t>Investigating interstate shipping</w:t>
+      </w:r>
+    </w:p>
+    <w:p>
+      <w:pPr>
+        <w:pStyle w:val="ListParagraph"/>
+        <w:numPr>
+          <w:ilvl w:val="1"/>
+          <w:numId w:val="10"/>
+        </w:numPr>
+        <w:spacing w:after="0" w:line="240" w:lineRule="auto"/>
+      </w:pPr>
+      <w:r>
+        <w:t>Forced railroads to make their rates public</w:t>
+      </w:r>
+    </w:p>
+    <w:p>
+      <w:pPr>
+        <w:pStyle w:val="ListParagraph"/>
+        <w:numPr>
+          <w:ilvl w:val="1"/>
+          <w:numId w:val="10"/>
+        </w:numPr>
+        <w:spacing w:after="0" w:line="240" w:lineRule="auto"/>
+      </w:pPr>
+      <w:r>
+        <w:t>The ICC could sue when necessary to reduce companies “unjust or unreasonable” prices</w:t>
+      </w:r>
+    </w:p>
+    <w:p>
+      <w:pPr>
+        <w:pStyle w:val="ListParagraph"/>
+        <w:numPr>
+          <w:ilvl w:val="0"/>
+          <w:numId w:val="10"/>
+        </w:numPr>
+        <w:spacing w:after="0" w:line="240" w:lineRule="auto"/>
+      </w:pPr>
+      <w:r>
+        <w:t>American Federation of Labor</w:t>
+      </w:r>
+    </w:p>
+    <w:p>
+      <w:pPr>
+        <w:pStyle w:val="ListParagraph"/>
+        <w:numPr>
+          <w:ilvl w:val="1"/>
+          <w:numId w:val="10"/>
+        </w:numPr>
+        <w:spacing w:after="0" w:line="240" w:lineRule="auto"/>
+      </w:pPr>
+      <w:r>
+        <w:t>Lead by Samuel Gompers, Dutch-Jewish cigar makers</w:t>
+      </w:r>
+    </w:p>
+    <w:p>
+      <w:pPr>
+        <w:pStyle w:val="ListParagraph"/>
+        <w:numPr>
+          <w:ilvl w:val="1"/>
+          <w:numId w:val="10"/>
+        </w:numPr>
+        <w:spacing w:after="0" w:line="240" w:lineRule="auto"/>
+      </w:pPr>
+      <w:r>
+        <w:t>Believed Knights relied too much on electoral politics</w:t>
+      </w:r>
+    </w:p>
+    <w:p>
+      <w:pPr>
+        <w:pStyle w:val="ListParagraph"/>
+        <w:numPr>
+          <w:ilvl w:val="1"/>
+          <w:numId w:val="10"/>
+        </w:numPr>
+        <w:spacing w:after="0" w:line="240" w:lineRule="auto"/>
+      </w:pPr>
+      <w:r>
+        <w:lastRenderedPageBreak/>
+        <w:t>Negotiated directly with business leaders, cut out middleman and distrusted politics</w:t>
       </w:r>
       <w:bookmarkStart w:id="0" w:name="_GoBack"/>
       <w:bookmarkEnd w:id="0"/>
-      <w:r>
-        <w:t>on through:</w:t>
-      </w:r>
-    </w:p>
-    <w:p>
-      <w:pPr>
-        <w:pStyle w:val="ListParagraph"/>
-        <w:numPr>
-          <w:ilvl w:val="2"/>
-          <w:numId w:val="10"/>
-        </w:numPr>
-        <w:spacing w:after="0" w:line="240" w:lineRule="auto"/>
-      </w:pPr>
-      <w:r>
-        <w:t>Harvesting raw materials</w:t>
-      </w:r>
-    </w:p>
-    <w:p>
-      <w:pPr>
-        <w:pStyle w:val="ListParagraph"/>
-        <w:numPr>
-          <w:ilvl w:val="2"/>
-          <w:numId w:val="10"/>
-        </w:numPr>
-        <w:spacing w:after="0" w:line="240" w:lineRule="auto"/>
-      </w:pPr>
-      <w:r>
-        <w:t>All the way up to the sale of finished products</w:t>
-      </w:r>
-    </w:p>
-    <w:p>
-      <w:pPr>
-        <w:pStyle w:val="ListParagraph"/>
-        <w:numPr>
-          <w:ilvl w:val="0"/>
-          <w:numId w:val="10"/>
-        </w:numPr>
-        <w:spacing w:after="0" w:line="240" w:lineRule="auto"/>
-      </w:pPr>
-      <w:r>
-        <w:t>Frederick W. Taylor</w:t>
-      </w:r>
-    </w:p>
-    <w:p>
-      <w:pPr>
-        <w:pStyle w:val="ListParagraph"/>
-        <w:numPr>
-          <w:ilvl w:val="0"/>
-          <w:numId w:val="10"/>
-        </w:numPr>
-        <w:spacing w:after="0" w:line="240" w:lineRule="auto"/>
-      </w:pPr>
-      <w:r>
-        <w:t>New Immigration</w:t>
-      </w:r>
-    </w:p>
-    <w:p>
-      <w:pPr>
-        <w:pStyle w:val="ListParagraph"/>
-        <w:numPr>
-          <w:ilvl w:val="0"/>
-          <w:numId w:val="10"/>
-        </w:numPr>
-        <w:spacing w:after="0" w:line="240" w:lineRule="auto"/>
-      </w:pPr>
-      <w:r>
-        <w:t>Chinese Exclusion Act</w:t>
-      </w:r>
-    </w:p>
-    <w:p>
-      <w:pPr>
-        <w:pStyle w:val="ListParagraph"/>
-        <w:numPr>
-          <w:ilvl w:val="1"/>
-          <w:numId w:val="10"/>
-        </w:numPr>
-        <w:spacing w:after="0" w:line="240" w:lineRule="auto"/>
-      </w:pPr>
-      <w:r>
-        <w:t>Native born workers and European immigrants, agitated that Chinese workers might take their jobs and wage work</w:t>
-      </w:r>
-    </w:p>
-    <w:p>
-      <w:pPr>
-        <w:pStyle w:val="ListParagraph"/>
-        <w:numPr>
-          <w:ilvl w:val="1"/>
-          <w:numId w:val="10"/>
-        </w:numPr>
-        <w:spacing w:after="0" w:line="240" w:lineRule="auto"/>
-      </w:pPr>
-      <w:r>
-        <w:t>18</w:t>
-      </w:r>
-      <w:r>
-        <w:t>82-1943</w:t>
-      </w:r>
-    </w:p>
-    <w:p>
-      <w:pPr>
-        <w:pStyle w:val="ListParagraph"/>
-        <w:numPr>
-          <w:ilvl w:val="1"/>
-          <w:numId w:val="10"/>
-        </w:numPr>
-        <w:spacing w:after="0" w:line="240" w:lineRule="auto"/>
-      </w:pPr>
-      <w:r>
-        <w:t>United States</w:t>
-      </w:r>
-    </w:p>
-    <w:p>
-      <w:pPr>
-        <w:pStyle w:val="ListParagraph"/>
-        <w:numPr>
-          <w:ilvl w:val="0"/>
-          <w:numId w:val="10"/>
-        </w:numPr>
-        <w:spacing w:after="0" w:line="240" w:lineRule="auto"/>
-      </w:pPr>
-      <w:r>
-        <w:t>Great Railroad Strike of 1877</w:t>
-      </w:r>
-    </w:p>
-    <w:p>
-      <w:pPr>
-        <w:pStyle w:val="ListParagraph"/>
-        <w:numPr>
-          <w:ilvl w:val="0"/>
-          <w:numId w:val="10"/>
-        </w:numPr>
-        <w:spacing w:after="0" w:line="240" w:lineRule="auto"/>
-      </w:pPr>
-      <w:r>
-        <w:t>Henry George – Progress &amp; Poverty</w:t>
-      </w:r>
-    </w:p>
-    <w:p>
-      <w:pPr>
-        <w:pStyle w:val="ListParagraph"/>
-        <w:numPr>
-          <w:ilvl w:val="0"/>
-          <w:numId w:val="10"/>
-        </w:numPr>
-        <w:spacing w:after="0" w:line="240" w:lineRule="auto"/>
-      </w:pPr>
-      <w:r>
-        <w:t>Knights of Labor</w:t>
-      </w:r>
-    </w:p>
-    <w:p>
-      <w:pPr>
-        <w:pStyle w:val="ListParagraph"/>
-        <w:numPr>
-          <w:ilvl w:val="1"/>
-          <w:numId w:val="10"/>
-        </w:numPr>
-        <w:spacing w:after="0" w:line="240" w:lineRule="auto"/>
-      </w:pPr>
-      <w:r>
-        <w:t>Mid 1880’s</w:t>
-      </w:r>
-    </w:p>
-    <w:p>
-      <w:pPr>
-        <w:pStyle w:val="ListParagraph"/>
-        <w:numPr>
-          <w:ilvl w:val="0"/>
-          <w:numId w:val="10"/>
-        </w:numPr>
-        <w:spacing w:after="0" w:line="240" w:lineRule="auto"/>
-      </w:pPr>
-      <w:r>
-        <w:t>Granger Laws</w:t>
-      </w:r>
-    </w:p>
-    <w:p>
-      <w:pPr>
-        <w:pStyle w:val="ListParagraph"/>
-        <w:numPr>
-          <w:ilvl w:val="0"/>
-          <w:numId w:val="10"/>
-        </w:numPr>
-        <w:spacing w:after="0" w:line="240" w:lineRule="auto"/>
-      </w:pPr>
-      <w:r>
-        <w:t>Haymarket Square</w:t>
-      </w:r>
-    </w:p>
-    <w:p>
-      <w:pPr>
-        <w:pStyle w:val="ListParagraph"/>
-        <w:numPr>
-          <w:ilvl w:val="0"/>
-          <w:numId w:val="10"/>
-        </w:numPr>
+    </w:p>
+    <w:p>
+      <w:pPr>
+        <w:pStyle w:val="ListParagraph"/>
+        <w:numPr>
+          <w:ilvl w:val="1"/>
+          <w:numId w:val="10"/>
+        </w:numPr>
+        <w:spacing w:after="0" w:line="240" w:lineRule="auto"/>
+      </w:pPr>
+      <w:r>
+        <w:t>Made up of relatively skilled well-paid workers</w:t>
+      </w:r>
+    </w:p>
+    <w:p>
+      <w:pPr>
+        <w:pStyle w:val="ListParagraph"/>
+        <w:numPr>
+          <w:ilvl w:val="1"/>
+          <w:numId w:val="10"/>
+        </w:numPr>
+        <w:spacing w:after="0" w:line="240" w:lineRule="auto"/>
+      </w:pPr>
+      <w:r>
+        <w:t xml:space="preserve">Pure and simple </w:t>
+      </w:r>
+      <w:r>
+        <w:t>unionism</w:t>
+      </w:r>
+    </w:p>
+    <w:p>
+      <w:pPr>
+        <w:pStyle w:val="ListParagraph"/>
+        <w:numPr>
+          <w:ilvl w:val="1"/>
+          <w:numId w:val="10"/>
+        </w:numPr>
+        <w:spacing w:after="0" w:line="240" w:lineRule="auto"/>
+      </w:pPr>
+      <w:r>
+        <w:t xml:space="preserve">Narrowness of membership base was a flaw (skilled workers only, no women or African </w:t>
+      </w:r>
+      <w:r>
+        <w:t>Americans</w:t>
+      </w:r>
+      <w:r>
+        <w:t>)</w:t>
+      </w:r>
+    </w:p>
+    <w:p>
+      <w:pPr>
+        <w:pStyle w:val="ListParagraph"/>
+        <w:numPr>
+          <w:ilvl w:val="0"/>
+          <w:numId w:val="10"/>
+        </w:numPr>
+        <w:spacing w:after="0" w:line="240" w:lineRule="auto"/>
+      </w:pPr>
+      <w:r>
+        <w:t>Social Darwinism</w:t>
+      </w:r>
+    </w:p>
+    <w:p>
+      <w:pPr>
+        <w:pStyle w:val="ListParagraph"/>
+        <w:numPr>
+          <w:ilvl w:val="0"/>
+          <w:numId w:val="10"/>
+        </w:numPr>
+        <w:spacing w:after="0" w:line="240" w:lineRule="auto"/>
+      </w:pPr>
+      <w:r>
+        <w:t>American Protective Association</w:t>
+      </w:r>
+    </w:p>
+    <w:p>
+      <w:pPr>
+        <w:pStyle w:val="ListParagraph"/>
+        <w:numPr>
+          <w:ilvl w:val="0"/>
+          <w:numId w:val="10"/>
+        </w:numPr>
+        <w:spacing w:after="0" w:line="240" w:lineRule="auto"/>
+      </w:pPr>
+      <w:r>
+        <w:t>Dwight L. Moody</w:t>
+      </w:r>
+    </w:p>
+    <w:p>
+      <w:pPr>
+        <w:pStyle w:val="ListParagraph"/>
+        <w:numPr>
+          <w:ilvl w:val="0"/>
+          <w:numId w:val="10"/>
+        </w:numPr>
+        <w:spacing w:after="0" w:line="240" w:lineRule="auto"/>
+      </w:pPr>
+      <w:r>
+        <w:t>Women’s Christian Temperance Union</w:t>
+      </w:r>
+    </w:p>
+    <w:p>
+      <w:pPr>
+        <w:pStyle w:val="ListParagraph"/>
+        <w:numPr>
+          <w:ilvl w:val="0"/>
+          <w:numId w:val="10"/>
+        </w:numPr>
+        <w:spacing w:after="0" w:line="240" w:lineRule="auto"/>
+      </w:pPr>
+      <w:r>
+        <w:t>National Association of Colored Women</w:t>
+      </w:r>
+    </w:p>
+    <w:p>
+      <w:pPr>
+        <w:pStyle w:val="ListParagraph"/>
+        <w:numPr>
+          <w:ilvl w:val="0"/>
+          <w:numId w:val="10"/>
+        </w:numPr>
+        <w:spacing w:after="0" w:line="240" w:lineRule="auto"/>
+      </w:pPr>
+      <w:r>
+        <w:t>Jacob Riis</w:t>
+      </w:r>
+    </w:p>
+    <w:p>
+      <w:pPr>
+        <w:pStyle w:val="ListParagraph"/>
+        <w:numPr>
+          <w:ilvl w:val="0"/>
+          <w:numId w:val="10"/>
+        </w:numPr>
+        <w:spacing w:after="0" w:line="240" w:lineRule="auto"/>
+      </w:pPr>
+      <w:proofErr w:type="gramStart"/>
+      <w:r>
+        <w:t>Political  Machines</w:t>
+      </w:r>
+      <w:proofErr w:type="gramEnd"/>
+      <w:r>
+        <w:t xml:space="preserve"> – William M. Tweed</w:t>
+      </w:r>
+    </w:p>
+    <w:p>
+      <w:pPr>
+        <w:pStyle w:val="ListParagraph"/>
+        <w:numPr>
+          <w:ilvl w:val="0"/>
+          <w:numId w:val="10"/>
+        </w:numPr>
+        <w:spacing w:after="0" w:line="240" w:lineRule="auto"/>
+      </w:pPr>
+      <w:r>
+        <w:t>Hull House – Jane Addams</w:t>
+      </w:r>
+    </w:p>
+    <w:p>
+      <w:pPr>
+        <w:pStyle w:val="ListParagraph"/>
+        <w:numPr>
+          <w:ilvl w:val="0"/>
+          <w:numId w:val="10"/>
+        </w:numPr>
+        <w:spacing w:after="0" w:line="240" w:lineRule="auto"/>
+      </w:pPr>
+      <w:r>
+        <w:t>Triangle Fire</w:t>
+      </w:r>
+    </w:p>
+    <w:p>
+      <w:pPr>
+        <w:pStyle w:val="ListParagraph"/>
+        <w:numPr>
+          <w:ilvl w:val="0"/>
+          <w:numId w:val="10"/>
+        </w:numPr>
+        <w:spacing w:after="0" w:line="240" w:lineRule="auto"/>
+      </w:pPr>
+      <w:r>
+        <w:t>Pure Food &amp; Drug Act</w:t>
+      </w:r>
+    </w:p>
+    <w:p>
+      <w:pPr>
+        <w:pStyle w:val="ListParagraph"/>
+        <w:numPr>
+          <w:ilvl w:val="0"/>
+          <w:numId w:val="10"/>
+        </w:numPr>
+        <w:spacing w:after="0" w:line="240" w:lineRule="auto"/>
+      </w:pPr>
+      <w:r>
+        <w:t>Louis Sullivan</w:t>
+      </w:r>
+    </w:p>
+    <w:p>
+      <w:pPr>
+        <w:pStyle w:val="ListParagraph"/>
+        <w:numPr>
+          <w:ilvl w:val="0"/>
+          <w:numId w:val="10"/>
+        </w:numPr>
+        <w:spacing w:after="0" w:line="240" w:lineRule="auto"/>
+      </w:pPr>
+      <w:r>
+        <w:t>Mark Twain &amp; Realist Writers</w:t>
+      </w:r>
+    </w:p>
+    <w:p>
+      <w:pPr>
+        <w:pStyle w:val="ListParagraph"/>
+        <w:numPr>
+          <w:ilvl w:val="0"/>
+          <w:numId w:val="10"/>
+        </w:numPr>
+        <w:spacing w:after="0" w:line="240" w:lineRule="auto"/>
+      </w:pPr>
+      <w:r>
+        <w:t>Ash Can School</w:t>
+      </w:r>
+    </w:p>
+    <w:p>
+      <w:pPr>
+        <w:spacing w:after="0" w:line="240" w:lineRule="auto"/>
+      </w:pPr>
+    </w:p>
+    <w:p>
+      <w:pPr>
+        <w:spacing w:after="0" w:line="240" w:lineRule="auto"/>
+      </w:pPr>
+    </w:p>
+    <w:p>
+      <w:pPr>
+        <w:spacing w:after="0" w:line="240" w:lineRule="auto"/>
+      </w:pPr>
+    </w:p>
+    <w:p>
+      <w:pPr>
+        <w:spacing w:after="0" w:line="240" w:lineRule="auto"/>
+      </w:pPr>
+    </w:p>
+    <w:p>
+      <w:pPr>
+        <w:spacing w:after="0" w:line="240" w:lineRule="auto"/>
+      </w:pPr>
+    </w:p>
+    <w:p>
+      <w:pPr>
+        <w:spacing w:after="0" w:line="240" w:lineRule="auto"/>
+      </w:pPr>
+    </w:p>
+    <w:p>
+      <w:pPr>
+        <w:spacing w:after="0" w:line="240" w:lineRule="auto"/>
+      </w:pPr>
+    </w:p>
+    <w:p>
+      <w:pPr>
+        <w:spacing w:after="0" w:line="240" w:lineRule="auto"/>
+      </w:pPr>
+    </w:p>
+    <w:p>
+      <w:pPr>
+        <w:spacing w:after="0" w:line="240" w:lineRule="auto"/>
+      </w:pPr>
+    </w:p>
+    <w:p>
+      <w:pPr>
+        <w:spacing w:after="0" w:line="240" w:lineRule="auto"/>
+      </w:pPr>
+    </w:p>
+    <w:p>
+      <w:pPr>
+        <w:spacing w:after="0" w:line="240" w:lineRule="auto"/>
+      </w:pPr>
+    </w:p>
+    <w:p>
+      <w:pPr>
+        <w:spacing w:after="0" w:line="240" w:lineRule="auto"/>
+      </w:pPr>
+    </w:p>
+    <w:p>
+      <w:pPr>
+        <w:spacing w:after="0" w:line="240" w:lineRule="auto"/>
+      </w:pPr>
+      <w:r>
+        <w:t>Possible Essay Questions</w:t>
+      </w:r>
+    </w:p>
+    <w:p>
+      <w:pPr>
+        <w:spacing w:after="0" w:line="240" w:lineRule="auto"/>
+      </w:pPr>
+    </w:p>
+    <w:p>
+      <w:pPr>
+        <w:pStyle w:val="ListParagraph"/>
+        <w:numPr>
+          <w:ilvl w:val="0"/>
+          <w:numId w:val="8"/>
+        </w:numPr>
+        <w:spacing w:after="0" w:line="240" w:lineRule="auto"/>
+        <w:ind w:left="360"/>
+      </w:pPr>
+      <w:r>
+        <w:t>Compare and contrast presidential and congressional plans for reconstructing the South after th</w:t>
+      </w:r>
+      <w:r>
+        <w:t xml:space="preserve">e </w:t>
+      </w:r>
+      <w:r>
+        <w:t xml:space="preserve"> </w:t>
+      </w:r>
+      <w:r>
+        <w:t xml:space="preserve">    </w:t>
+      </w:r>
+      <w:r>
+        <w:t xml:space="preserve">Civil War.  </w:t>
+      </w:r>
+      <w:r>
+        <w:t>What were their objectives and which of the plans was best for the nation?  Why?</w:t>
+      </w:r>
+    </w:p>
+    <w:p>
+      <w:pPr>
+        <w:spacing w:after="0" w:line="240" w:lineRule="auto"/>
+      </w:pPr>
+    </w:p>
+    <w:p>
+      <w:pPr>
+        <w:pStyle w:val="ListParagraph"/>
+        <w:numPr>
+          <w:ilvl w:val="0"/>
+          <w:numId w:val="8"/>
+        </w:numPr>
+        <w:spacing w:after="0" w:line="240" w:lineRule="auto"/>
+        <w:ind w:left="360"/>
+      </w:pPr>
+      <w:r>
+        <w:t>Discuss Black Reconstruction and several of the African American politicians of that era.  Who were the “Redeemers” and what were their goals?  What was the legacy of the Reconstruction process?</w:t>
+      </w:r>
+    </w:p>
+    <w:p>
+      <w:pPr>
+        <w:spacing w:after="0" w:line="240" w:lineRule="auto"/>
+      </w:pPr>
+    </w:p>
+    <w:p>
+      <w:pPr>
+        <w:pStyle w:val="ListParagraph"/>
+        <w:numPr>
+          <w:ilvl w:val="0"/>
+          <w:numId w:val="8"/>
+        </w:numPr>
+        <w:spacing w:after="0" w:line="240" w:lineRule="auto"/>
+        <w:ind w:left="360"/>
+      </w:pPr>
+      <w:r>
+        <w:t xml:space="preserve">What methods did the U.S. government use to solve the “Indian Problem” in the West?  </w:t>
+      </w:r>
+      <w:proofErr w:type="gramStart"/>
+      <w:r>
+        <w:t>How  successful</w:t>
+      </w:r>
+      <w:proofErr w:type="gramEnd"/>
+      <w:r>
+        <w:t xml:space="preserve"> were these methods?</w:t>
+      </w:r>
+    </w:p>
+    <w:p>
+      <w:pPr>
+        <w:spacing w:after="0" w:line="240" w:lineRule="auto"/>
+      </w:pPr>
+    </w:p>
+    <w:p>
+      <w:pPr>
+        <w:spacing w:after="0" w:line="240" w:lineRule="auto"/>
+      </w:pPr>
+      <w:r>
+        <w:t xml:space="preserve">4.  </w:t>
+      </w:r>
+      <w:r>
+        <w:t xml:space="preserve">What </w:t>
+      </w:r>
+      <w:r>
+        <w:t>impact did the frontier have on American attitudes, behavior and institutions?  Is the “frontier</w:t>
+      </w:r>
+    </w:p>
+    <w:p>
+      <w:r>
+        <w:t xml:space="preserve">     </w:t>
+      </w:r>
+      <w:r>
+        <w:t xml:space="preserve"> thesis of Frederick Jackson Turner viable?</w:t>
+      </w:r>
+    </w:p>
+    <w:p>
+      <w:pPr>
+        <w:spacing w:after="0" w:line="240" w:lineRule="auto"/>
+      </w:pPr>
+      <w:r>
+        <w:t>5.  Describe the growth of American industry in the era following the Civil War.  Name and discuss at</w:t>
+      </w:r>
+    </w:p>
+    <w:p>
+      <w:r>
+        <w:t xml:space="preserve">     least four major industrialists and their contributions and limitations.</w:t>
+      </w:r>
+    </w:p>
+    <w:p>
+      <w:pPr>
+        <w:spacing w:after="0" w:line="240" w:lineRule="auto"/>
+      </w:pPr>
+      <w:r>
+        <w:t xml:space="preserve">6.  </w:t>
+      </w:r>
+      <w:r>
+        <w:t>Compare the role of political machines with the social reformers in dealing with the new urban</w:t>
+      </w:r>
+    </w:p>
+    <w:p>
+      <w:pPr>
         <w:spacing w:after="0" w:line="240" w:lineRule="auto"/>
       </w:pPr>
       <w:r>
         <w:lastRenderedPageBreak/>
-        <w:t>Farmers’ Alliances</w:t>
-      </w:r>
-    </w:p>
-    <w:p>
-      <w:pPr>
-        <w:pStyle w:val="ListParagraph"/>
-        <w:numPr>
-          <w:ilvl w:val="0"/>
-          <w:numId w:val="10"/>
-        </w:numPr>
-        <w:spacing w:after="0" w:line="240" w:lineRule="auto"/>
-      </w:pPr>
-      <w:r>
-        <w:t>Interstate Commerce Act</w:t>
-      </w:r>
-    </w:p>
-    <w:p>
-      <w:pPr>
-        <w:pStyle w:val="ListParagraph"/>
-        <w:numPr>
-          <w:ilvl w:val="0"/>
-          <w:numId w:val="10"/>
-        </w:numPr>
-        <w:spacing w:after="0" w:line="240" w:lineRule="auto"/>
-      </w:pPr>
-      <w:r>
-        <w:t>American Federation of Labor</w:t>
-      </w:r>
-    </w:p>
-    <w:p>
-      <w:pPr>
-        <w:pStyle w:val="ListParagraph"/>
-        <w:numPr>
-          <w:ilvl w:val="0"/>
-          <w:numId w:val="10"/>
-        </w:numPr>
-        <w:spacing w:after="0" w:line="240" w:lineRule="auto"/>
-      </w:pPr>
-      <w:r>
-        <w:t>Social Darwinism</w:t>
-      </w:r>
-    </w:p>
-    <w:p>
-      <w:pPr>
-        <w:pStyle w:val="ListParagraph"/>
-        <w:numPr>
-          <w:ilvl w:val="0"/>
-          <w:numId w:val="10"/>
-        </w:numPr>
-        <w:spacing w:after="0" w:line="240" w:lineRule="auto"/>
-      </w:pPr>
-      <w:r>
-        <w:t>American Protective Association</w:t>
-      </w:r>
-    </w:p>
-    <w:p>
-      <w:pPr>
-        <w:pStyle w:val="ListParagraph"/>
-        <w:numPr>
-          <w:ilvl w:val="0"/>
-          <w:numId w:val="10"/>
-        </w:numPr>
-        <w:spacing w:after="0" w:line="240" w:lineRule="auto"/>
-      </w:pPr>
-      <w:r>
-        <w:t>Dwight L. Moody</w:t>
-      </w:r>
-    </w:p>
-    <w:p>
-      <w:pPr>
-        <w:pStyle w:val="ListParagraph"/>
-        <w:numPr>
-          <w:ilvl w:val="0"/>
-          <w:numId w:val="10"/>
-        </w:numPr>
-        <w:spacing w:after="0" w:line="240" w:lineRule="auto"/>
-      </w:pPr>
-      <w:r>
-        <w:t>Women’s Christian Temperance Union</w:t>
-      </w:r>
-    </w:p>
-    <w:p>
-      <w:pPr>
-        <w:pStyle w:val="ListParagraph"/>
-        <w:numPr>
-          <w:ilvl w:val="0"/>
-          <w:numId w:val="10"/>
-        </w:numPr>
-        <w:spacing w:after="0" w:line="240" w:lineRule="auto"/>
-      </w:pPr>
-      <w:r>
-        <w:t>National Association of Colored Women</w:t>
-      </w:r>
-    </w:p>
-    <w:p>
-      <w:pPr>
-        <w:pStyle w:val="ListParagraph"/>
-        <w:numPr>
-          <w:ilvl w:val="0"/>
-          <w:numId w:val="10"/>
-        </w:numPr>
-        <w:spacing w:after="0" w:line="240" w:lineRule="auto"/>
-      </w:pPr>
-      <w:r>
-        <w:t>Jacob Riis</w:t>
-      </w:r>
-    </w:p>
-    <w:p>
-      <w:pPr>
-        <w:pStyle w:val="ListParagraph"/>
-        <w:numPr>
-          <w:ilvl w:val="0"/>
-          <w:numId w:val="10"/>
-        </w:numPr>
-        <w:spacing w:after="0" w:line="240" w:lineRule="auto"/>
-      </w:pPr>
-      <w:proofErr w:type="gramStart"/>
-      <w:r>
-        <w:t>Political  Machines</w:t>
-      </w:r>
-      <w:proofErr w:type="gramEnd"/>
-      <w:r>
-        <w:t xml:space="preserve"> – William M. Tweed</w:t>
-      </w:r>
-    </w:p>
-    <w:p>
-      <w:pPr>
-        <w:pStyle w:val="ListParagraph"/>
-        <w:numPr>
-          <w:ilvl w:val="0"/>
-          <w:numId w:val="10"/>
-        </w:numPr>
-        <w:spacing w:after="0" w:line="240" w:lineRule="auto"/>
-      </w:pPr>
-      <w:r>
-        <w:t>Hull House – Jane Addams</w:t>
-      </w:r>
-    </w:p>
-    <w:p>
-      <w:pPr>
-        <w:pStyle w:val="ListParagraph"/>
-        <w:numPr>
-          <w:ilvl w:val="0"/>
-          <w:numId w:val="10"/>
-        </w:numPr>
-        <w:spacing w:after="0" w:line="240" w:lineRule="auto"/>
-      </w:pPr>
-      <w:r>
-        <w:t>Triangle Fire</w:t>
-      </w:r>
-    </w:p>
-    <w:p>
-      <w:pPr>
-        <w:pStyle w:val="ListParagraph"/>
-        <w:numPr>
-          <w:ilvl w:val="0"/>
-          <w:numId w:val="10"/>
-        </w:numPr>
-        <w:spacing w:after="0" w:line="240" w:lineRule="auto"/>
-      </w:pPr>
-      <w:r>
-        <w:t>Pure Food &amp; Drug Act</w:t>
-      </w:r>
-    </w:p>
-    <w:p>
-      <w:pPr>
-        <w:pStyle w:val="ListParagraph"/>
-        <w:numPr>
-          <w:ilvl w:val="0"/>
-          <w:numId w:val="10"/>
-        </w:numPr>
-        <w:spacing w:after="0" w:line="240" w:lineRule="auto"/>
-      </w:pPr>
-      <w:r>
-        <w:t>Louis Sullivan</w:t>
-      </w:r>
-    </w:p>
-    <w:p>
-      <w:pPr>
-        <w:pStyle w:val="ListParagraph"/>
-        <w:numPr>
-          <w:ilvl w:val="0"/>
-          <w:numId w:val="10"/>
-        </w:numPr>
-        <w:spacing w:after="0" w:line="240" w:lineRule="auto"/>
-      </w:pPr>
-      <w:r>
-        <w:t>Mark Twain &amp; Realist Writers</w:t>
-      </w:r>
-    </w:p>
-    <w:p>
-      <w:pPr>
-        <w:pStyle w:val="ListParagraph"/>
-        <w:numPr>
-          <w:ilvl w:val="0"/>
-          <w:numId w:val="10"/>
-        </w:numPr>
-        <w:spacing w:after="0" w:line="240" w:lineRule="auto"/>
-      </w:pPr>
-      <w:r>
-        <w:t>Ash Can School</w:t>
-      </w:r>
-    </w:p>
-    <w:p>
-      <w:pPr>
-        <w:spacing w:after="0" w:line="240" w:lineRule="auto"/>
-      </w:pPr>
-    </w:p>
-    <w:p>
-      <w:pPr>
-        <w:spacing w:after="0" w:line="240" w:lineRule="auto"/>
-      </w:pPr>
-    </w:p>
-    <w:p>
-      <w:pPr>
-        <w:spacing w:after="0" w:line="240" w:lineRule="auto"/>
-      </w:pPr>
-    </w:p>
-    <w:p>
-      <w:pPr>
-        <w:spacing w:after="0" w:line="240" w:lineRule="auto"/>
-      </w:pPr>
-    </w:p>
-    <w:p>
-      <w:pPr>
-        <w:spacing w:after="0" w:line="240" w:lineRule="auto"/>
-      </w:pPr>
-    </w:p>
-    <w:p>
-      <w:pPr>
-        <w:spacing w:after="0" w:line="240" w:lineRule="auto"/>
-      </w:pPr>
-    </w:p>
-    <w:p>
-      <w:pPr>
-        <w:spacing w:after="0" w:line="240" w:lineRule="auto"/>
-      </w:pPr>
-    </w:p>
-    <w:p>
-      <w:pPr>
-        <w:spacing w:after="0" w:line="240" w:lineRule="auto"/>
-      </w:pPr>
-    </w:p>
-    <w:p>
-      <w:pPr>
-        <w:spacing w:after="0" w:line="240" w:lineRule="auto"/>
-      </w:pPr>
-    </w:p>
-    <w:p>
-      <w:pPr>
-        <w:spacing w:after="0" w:line="240" w:lineRule="auto"/>
-      </w:pPr>
-    </w:p>
-    <w:p>
-      <w:pPr>
-        <w:spacing w:after="0" w:line="240" w:lineRule="auto"/>
-      </w:pPr>
-    </w:p>
-    <w:p>
-      <w:pPr>
-        <w:spacing w:after="0" w:line="240" w:lineRule="auto"/>
-      </w:pPr>
-    </w:p>
-    <w:p>
-      <w:pPr>
-        <w:spacing w:after="0" w:line="240" w:lineRule="auto"/>
-      </w:pPr>
-      <w:r>
-        <w:t>Possible Essay Questions</w:t>
-      </w:r>
-    </w:p>
-    <w:p>
-      <w:pPr>
-        <w:spacing w:after="0" w:line="240" w:lineRule="auto"/>
-      </w:pPr>
-    </w:p>
-    <w:p>
-      <w:pPr>
-        <w:pStyle w:val="ListParagraph"/>
-        <w:numPr>
-          <w:ilvl w:val="0"/>
-          <w:numId w:val="8"/>
-        </w:numPr>
-        <w:spacing w:after="0" w:line="240" w:lineRule="auto"/>
-        <w:ind w:left="360"/>
-      </w:pPr>
-      <w:r>
-        <w:t>Compare and contrast presidential and congressional plans for reconstructing the South after th</w:t>
-      </w:r>
-      <w:r>
-        <w:t xml:space="preserve">e </w:t>
-      </w:r>
-      <w:r>
-        <w:t xml:space="preserve"> </w:t>
-      </w:r>
-      <w:r>
-        <w:t xml:space="preserve">    </w:t>
-      </w:r>
-      <w:r>
-        <w:t xml:space="preserve">Civil War.  </w:t>
-      </w:r>
-      <w:r>
-        <w:t>What were their objectives and which of the plans was best for the nation?  Why?</w:t>
-      </w:r>
-    </w:p>
-    <w:p>
-      <w:pPr>
-        <w:spacing w:after="0" w:line="240" w:lineRule="auto"/>
-      </w:pPr>
-    </w:p>
-    <w:p>
-      <w:pPr>
-        <w:pStyle w:val="ListParagraph"/>
-        <w:numPr>
-          <w:ilvl w:val="0"/>
-          <w:numId w:val="8"/>
-        </w:numPr>
-        <w:spacing w:after="0" w:line="240" w:lineRule="auto"/>
-        <w:ind w:left="360"/>
-      </w:pPr>
-      <w:r>
-        <w:t>Discuss Black Reconstruction and several of the African American politicians of that era.  Who were the “Redeemers” and what were their goals?  What was the legacy of the Reconstruction process?</w:t>
-      </w:r>
-    </w:p>
-    <w:p>
-      <w:pPr>
-        <w:spacing w:after="0" w:line="240" w:lineRule="auto"/>
-      </w:pPr>
-    </w:p>
-    <w:p>
-      <w:pPr>
-        <w:pStyle w:val="ListParagraph"/>
-        <w:numPr>
-          <w:ilvl w:val="0"/>
-          <w:numId w:val="8"/>
-        </w:numPr>
-        <w:spacing w:after="0" w:line="240" w:lineRule="auto"/>
-        <w:ind w:left="360"/>
-      </w:pPr>
-      <w:r>
-        <w:t xml:space="preserve">What methods did the U.S. government use to solve the “Indian Problem” in the West?  </w:t>
-      </w:r>
-      <w:proofErr w:type="gramStart"/>
-      <w:r>
-        <w:t>How  successful</w:t>
-      </w:r>
-      <w:proofErr w:type="gramEnd"/>
-      <w:r>
-        <w:t xml:space="preserve"> were these methods?</w:t>
-      </w:r>
-    </w:p>
-    <w:p>
-      <w:pPr>
-        <w:spacing w:after="0" w:line="240" w:lineRule="auto"/>
-      </w:pPr>
-    </w:p>
-    <w:p>
-      <w:pPr>
-        <w:spacing w:after="0" w:line="240" w:lineRule="auto"/>
-      </w:pPr>
-      <w:r>
-        <w:t xml:space="preserve">4.  </w:t>
-      </w:r>
-      <w:r>
-        <w:t xml:space="preserve">What </w:t>
-      </w:r>
-      <w:r>
-        <w:t>impact did the frontier have on American attitudes, behavior and institutions?  Is the “frontier</w:t>
-      </w:r>
-    </w:p>
-    <w:p>
-      <w:r>
-        <w:t xml:space="preserve">     </w:t>
-      </w:r>
-      <w:r>
-        <w:t xml:space="preserve"> thesis of Frederick Jackson Turner viable?</w:t>
-      </w:r>
-    </w:p>
-    <w:p>
-      <w:pPr>
-        <w:spacing w:after="0" w:line="240" w:lineRule="auto"/>
-      </w:pPr>
-      <w:r>
-        <w:t>5.  Describe the growth of American industry in the era following the Civil War.  Name and discuss at</w:t>
-      </w:r>
-    </w:p>
-    <w:p>
-      <w:r>
-        <w:t xml:space="preserve">     least four major industrialists and their contributions and limitations.</w:t>
-      </w:r>
-    </w:p>
-    <w:p>
-      <w:pPr>
-        <w:spacing w:after="0" w:line="240" w:lineRule="auto"/>
-      </w:pPr>
-      <w:r>
-        <w:t xml:space="preserve">6.  </w:t>
-      </w:r>
-      <w:r>
-        <w:t>Compare the role of political machines with the social reformers in dealing with the new urban</w:t>
-      </w:r>
-    </w:p>
-    <w:p>
-      <w:pPr>
-        <w:spacing w:after="0" w:line="240" w:lineRule="auto"/>
-      </w:pPr>
-      <w:r>
         <w:t xml:space="preserve">      environment of the late nineteenth century.  Which groups was more successful?</w:t>
       </w:r>
     </w:p>
@@ -1681,7 +2321,6 @@
         <w:spacing w:after="0" w:line="240" w:lineRule="auto"/>
       </w:pPr>
       <w:r>
-        <w:lastRenderedPageBreak/>
         <w:t xml:space="preserve">7.  </w:t>
       </w:r>
       <w:r>

</xml_diff>